<commit_message>
Correct d(i) in Part 1
</commit_message>
<xml_diff>
--- a/Part 1.docx
+++ b/Part 1.docx
@@ -220,6 +220,9 @@
         <w:t xml:space="preserve"> </w:t>
       </w:r>
       <w:r>
+        <w:rPr>
+          <w:noProof/>
+        </w:rPr>
         <w:drawing>
           <wp:inline distT="0" distB="0" distL="0" distR="0" wp14:anchorId="3A8CA813" wp14:editId="485ACF3A">
             <wp:extent cx="1800000" cy="1800000"/>
@@ -403,12 +406,6 @@
           <w:sz w:val="20"/>
         </w:rPr>
         <w:br/>
-      </w:r>
-      <w:r>
-        <w:rPr>
-          <w:rFonts w:ascii="Consolas" w:hAnsi="Consolas"/>
-          <w:sz w:val="20"/>
-        </w:rPr>
         <w:t>// Calculate world coordinate of vertex</w:t>
       </w:r>
       <w:r>
@@ -417,12 +414,6 @@
           <w:sz w:val="20"/>
         </w:rPr>
         <w:br/>
-      </w:r>
-      <w:r>
-        <w:rPr>
-          <w:rFonts w:ascii="Consolas" w:hAnsi="Consolas"/>
-          <w:sz w:val="20"/>
-        </w:rPr>
         <w:t xml:space="preserve">vec4 </w:t>
       </w:r>
       <w:proofErr w:type="spellStart"/>
@@ -479,12 +470,6 @@
           <w:sz w:val="20"/>
         </w:rPr>
         <w:br/>
-      </w:r>
-      <w:r>
-        <w:rPr>
-          <w:rFonts w:ascii="Consolas" w:hAnsi="Consolas"/>
-          <w:sz w:val="20"/>
-        </w:rPr>
         <w:t>// Calculate the light direction and make it 1.0 in length</w:t>
       </w:r>
       <w:r>
@@ -493,12 +478,6 @@
           <w:sz w:val="20"/>
         </w:rPr>
         <w:br/>
-      </w:r>
-      <w:r>
-        <w:rPr>
-          <w:rFonts w:ascii="Consolas" w:hAnsi="Consolas"/>
-          <w:sz w:val="20"/>
-        </w:rPr>
         <w:t xml:space="preserve">vec3 </w:t>
       </w:r>
       <w:proofErr w:type="spellStart"/>
@@ -555,12 +534,6 @@
           <w:sz w:val="20"/>
         </w:rPr>
         <w:br/>
-      </w:r>
-      <w:r>
-        <w:rPr>
-          <w:rFonts w:ascii="Consolas" w:hAnsi="Consolas"/>
-          <w:sz w:val="20"/>
-        </w:rPr>
         <w:t>// The dot product of the light direction and the normal</w:t>
       </w:r>
       <w:r>
@@ -569,12 +542,6 @@
           <w:sz w:val="20"/>
         </w:rPr>
         <w:br/>
-      </w:r>
-      <w:r>
-        <w:rPr>
-          <w:rFonts w:ascii="Consolas" w:hAnsi="Consolas"/>
-          <w:sz w:val="20"/>
-        </w:rPr>
         <w:t xml:space="preserve">float </w:t>
       </w:r>
       <w:proofErr w:type="spellStart"/>
@@ -615,12 +582,6 @@
           <w:sz w:val="20"/>
         </w:rPr>
         <w:br/>
-      </w:r>
-      <w:r>
-        <w:rPr>
-          <w:rFonts w:ascii="Consolas" w:hAnsi="Consolas"/>
-          <w:sz w:val="20"/>
-        </w:rPr>
         <w:t xml:space="preserve">// Calculate the </w:t>
       </w:r>
       <w:proofErr w:type="spellStart"/>
@@ -645,12 +606,6 @@
           <w:sz w:val="20"/>
         </w:rPr>
         <w:br/>
-      </w:r>
-      <w:r>
-        <w:rPr>
-          <w:rFonts w:ascii="Consolas" w:hAnsi="Consolas"/>
-          <w:sz w:val="20"/>
-        </w:rPr>
         <w:t xml:space="preserve">vec3 diffuse = </w:t>
       </w:r>
       <w:proofErr w:type="spellStart"/>
@@ -707,12 +662,6 @@
           <w:sz w:val="20"/>
         </w:rPr>
         <w:br/>
-      </w:r>
-      <w:r>
-        <w:rPr>
-          <w:rFonts w:ascii="Consolas" w:hAnsi="Consolas"/>
-          <w:sz w:val="20"/>
-        </w:rPr>
         <w:t xml:space="preserve">// Calculate the </w:t>
       </w:r>
       <w:proofErr w:type="spellStart"/>
@@ -737,12 +686,6 @@
           <w:sz w:val="20"/>
         </w:rPr>
         <w:br/>
-      </w:r>
-      <w:r>
-        <w:rPr>
-          <w:rFonts w:ascii="Consolas" w:hAnsi="Consolas"/>
-          <w:sz w:val="20"/>
-        </w:rPr>
         <w:t xml:space="preserve">vec3 ambient = </w:t>
       </w:r>
       <w:proofErr w:type="spellStart"/>
@@ -783,12 +726,6 @@
           <w:sz w:val="20"/>
         </w:rPr>
         <w:br/>
-      </w:r>
-      <w:r>
-        <w:rPr>
-          <w:rFonts w:ascii="Consolas" w:hAnsi="Consolas"/>
-          <w:sz w:val="20"/>
-        </w:rPr>
         <w:t xml:space="preserve">//  Add the surface </w:t>
       </w:r>
       <w:proofErr w:type="spellStart"/>
@@ -854,6 +791,9 @@
     </w:p>
     <w:p>
       <w:r>
+        <w:rPr>
+          <w:noProof/>
+        </w:rPr>
         <w:drawing>
           <wp:inline distT="0" distB="0" distL="0" distR="0" wp14:anchorId="3AAA0801" wp14:editId="438B8792">
             <wp:extent cx="1800000" cy="1800000"/>
@@ -1298,12 +1238,6 @@
           <w:sz w:val="20"/>
         </w:rPr>
         <w:br/>
-      </w:r>
-      <w:r>
-        <w:rPr>
-          <w:rFonts w:ascii="Consolas" w:hAnsi="Consolas"/>
-          <w:sz w:val="20"/>
-        </w:rPr>
         <w:t>// Calculate the model matrix</w:t>
       </w:r>
       <w:r>
@@ -1365,12 +1299,6 @@
           <w:sz w:val="20"/>
         </w:rPr>
         <w:br/>
-      </w:r>
-      <w:r>
-        <w:rPr>
-          <w:rFonts w:ascii="Consolas" w:hAnsi="Consolas"/>
-          <w:sz w:val="20"/>
-        </w:rPr>
         <w:t>// ...</w:t>
       </w:r>
       <w:r>
@@ -1386,12 +1314,6 @@
           <w:sz w:val="20"/>
         </w:rPr>
         <w:br/>
-      </w:r>
-      <w:r>
-        <w:rPr>
-          <w:rFonts w:ascii="Consolas" w:hAnsi="Consolas"/>
-          <w:sz w:val="20"/>
-        </w:rPr>
         <w:t>// Calculate matrix to transform normal based on the model matrix</w:t>
       </w:r>
       <w:r>
@@ -1545,8 +1467,6 @@
         </w:rPr>
         <w:t xml:space="preserve"> is a rotation matrix, the function will draw a rotated box.</w:t>
       </w:r>
-      <w:bookmarkStart w:id="0" w:name="_GoBack"/>
-      <w:bookmarkEnd w:id="0"/>
     </w:p>
     <w:p>
       <w:pPr>
@@ -1697,7 +1617,30 @@
         <w:t>m</w:t>
       </w:r>
       <w:r>
-        <w:t xml:space="preserve"> (currently the translation matrix described above) by 2 degrees around the x-axis.</w:t>
+        <w:t xml:space="preserve"> (currently the translation matrix described above) by </w:t>
+      </w:r>
+      <w:r>
+        <w:rPr>
+          <w:rFonts w:ascii="Consolas" w:hAnsi="Consolas" w:cs="Consolas"/>
+          <w:sz w:val="20"/>
+        </w:rPr>
+        <w:t>angle</w:t>
+      </w:r>
+      <w:r>
+        <w:t xml:space="preserve"> degrees around the </w:t>
+      </w:r>
+      <w:r>
+        <w:t xml:space="preserve">rotation axis </w:t>
+      </w:r>
+      <w:r>
+        <w:rPr>
+          <w:rFonts w:ascii="Consolas" w:hAnsi="Consolas" w:cs="Consolas"/>
+          <w:sz w:val="20"/>
+        </w:rPr>
+        <w:t>(2, 0, 0)</w:t>
+      </w:r>
+      <w:r>
+        <w:t>.</w:t>
       </w:r>
     </w:p>
     <w:p>
@@ -1713,77 +1656,47 @@
         <w:jc w:val="both"/>
       </w:pPr>
       <w:r>
-        <w:t>As transformations are applied in reverse order due to the way matrix multiplication works, the box that is drawn will have been rotated by 2 degrees around the x-axis, then translated by the vector:</w:t>
-      </w:r>
-    </w:p>
-    <w:p>
-      <w:pPr>
-        <w:jc w:val="both"/>
-      </w:pPr>
-      <m:oMath>
-        <m:d>
-          <m:dPr>
-            <m:begChr m:val="["/>
-            <m:endChr m:val="]"/>
-            <m:ctrlPr>
-              <w:rPr>
-                <w:rFonts w:ascii="Cambria Math" w:hAnsi="Cambria Math"/>
-                <w:i/>
-              </w:rPr>
-            </m:ctrlPr>
-          </m:dPr>
-          <m:e>
-            <m:m>
-              <m:mPr>
-                <m:mcs>
-                  <m:mc>
-                    <m:mcPr>
-                      <m:count m:val="1"/>
-                      <m:mcJc m:val="center"/>
-                    </m:mcPr>
-                  </m:mc>
-                </m:mcs>
-                <m:ctrlPr>
-                  <w:rPr>
-                    <w:rFonts w:ascii="Cambria Math" w:hAnsi="Cambria Math"/>
-                    <w:i/>
-                  </w:rPr>
-                </m:ctrlPr>
-              </m:mPr>
-              <m:mr>
-                <m:e>
-                  <m:r>
-                    <w:rPr>
-                      <w:rFonts w:ascii="Cambria Math" w:hAnsi="Cambria Math"/>
-                    </w:rPr>
-                    <m:t>20</m:t>
-                  </m:r>
-                </m:e>
-              </m:mr>
-              <m:mr>
-                <m:e>
-                  <m:r>
-                    <w:rPr>
-                      <w:rFonts w:ascii="Cambria Math" w:hAnsi="Cambria Math"/>
-                    </w:rPr>
-                    <m:t>0</m:t>
-                  </m:r>
-                </m:e>
-              </m:mr>
-              <m:mr>
-                <m:e>
-                  <m:r>
-                    <w:rPr>
-                      <w:rFonts w:ascii="Cambria Math" w:hAnsi="Cambria Math"/>
-                    </w:rPr>
-                    <m:t>-30</m:t>
-                  </m:r>
-                </m:e>
-              </m:mr>
-            </m:m>
-          </m:e>
-        </m:d>
-      </m:oMath>
+        <w:t xml:space="preserve">As transformations are applied in reverse order due to the way matrix multiplication works, the box that is drawn will have been rotated by </w:t>
+      </w:r>
+      <w:r>
+        <w:rPr>
+          <w:rFonts w:ascii="Consolas" w:hAnsi="Consolas" w:cs="Consolas"/>
+          <w:sz w:val="20"/>
+        </w:rPr>
+        <w:t>angle</w:t>
+      </w:r>
+      <w:r>
+        <w:t xml:space="preserve"> degrees around the </w:t>
+      </w:r>
+      <w:r>
+        <w:t xml:space="preserve">rotation </w:t>
+      </w:r>
+      <w:r>
+        <w:t>axis</w:t>
+      </w:r>
+      <w:r>
+        <w:t xml:space="preserve"> </w:t>
+      </w:r>
+      <w:r>
+        <w:rPr>
+          <w:rFonts w:ascii="Consolas" w:hAnsi="Consolas" w:cs="Consolas"/>
+          <w:sz w:val="20"/>
+        </w:rPr>
+        <w:t>(2, 0, 0)</w:t>
+      </w:r>
+      <w:r>
+        <w:t>,</w:t>
+      </w:r>
+      <w:r>
+        <w:t xml:space="preserve"> then translated by the vector </w:t>
+      </w:r>
+      <w:r>
+        <w:rPr>
+          <w:rFonts w:ascii="Consolas" w:hAnsi="Consolas" w:cs="Consolas"/>
+          <w:sz w:val="20"/>
+        </w:rPr>
+        <w:t>[20, 0, -30]</w:t>
+      </w:r>
       <w:r>
         <w:t>.</w:t>
       </w:r>
@@ -1807,21 +1720,7 @@
           <w:sz w:val="21"/>
           <w:szCs w:val="21"/>
         </w:rPr>
-        <w:t>[</w:t>
-      </w:r>
-      <w:r>
-        <w:rPr>
-          <w:sz w:val="21"/>
-          <w:szCs w:val="21"/>
-        </w:rPr>
-        <w:t>3</w:t>
-      </w:r>
-      <w:r>
-        <w:rPr>
-          <w:sz w:val="21"/>
-          <w:szCs w:val="21"/>
-        </w:rPr>
-        <w:t xml:space="preserve"> marks]</w:t>
+        <w:t>[3 marks]</w:t>
       </w:r>
     </w:p>
     <w:p>
@@ -1913,10 +1812,7 @@
         <w:t>set</w:t>
       </w:r>
       <w:r>
-        <w:t xml:space="preserve"> prefix</w:t>
-      </w:r>
-      <w:r>
-        <w:t xml:space="preserve"> multiplies the calculated transformation matrix with the matrix already stored in </w:t>
+        <w:t xml:space="preserve"> prefix multiplies the calculated transformation matrix with the matrix already stored in </w:t>
       </w:r>
       <w:r>
         <w:rPr>
@@ -1985,6 +1881,8 @@
       <w:r>
         <w:t xml:space="preserve"> command, and the box that is drawn would only be rotated, not translated.</w:t>
       </w:r>
+      <w:bookmarkStart w:id="0" w:name="_GoBack"/>
+      <w:bookmarkEnd w:id="0"/>
     </w:p>
     <w:sectPr>
       <w:footerReference w:type="default" r:id="rId9"/>

</xml_diff>

<commit_message>
Correct layout in part 1
</commit_message>
<xml_diff>
--- a/Part 1.docx
+++ b/Part 1.docx
@@ -899,7 +899,12 @@
         <w:jc w:val="both"/>
       </w:pPr>
       <w:r>
-        <w:t>The normal vectors are used to calculate lighting. The calculation performed by the vertex shader is</w:t>
+        <w:t>The normal vectors are used to calculate lighting. The calculation performed</w:t>
+      </w:r>
+      <w:bookmarkStart w:id="0" w:name="_GoBack"/>
+      <w:bookmarkEnd w:id="0"/>
+      <w:r>
+        <w:t xml:space="preserve"> by the vertex shader is</w:t>
       </w:r>
       <w:r>
         <w:t>:</w:t>
@@ -973,6 +978,46 @@
             </w:rPr>
             <m:t>×</m:t>
           </m:r>
+          <m:phant>
+            <m:phantPr>
+              <m:show m:val="0"/>
+              <m:zeroWid m:val="1"/>
+              <m:ctrlPr>
+                <w:rPr>
+                  <w:rFonts w:ascii="Cambria Math" w:hAnsi="Cambria Math"/>
+                  <w:i/>
+                </w:rPr>
+              </m:ctrlPr>
+            </m:phantPr>
+            <m:e>
+              <m:f>
+                <m:fPr>
+                  <m:ctrlPr>
+                    <w:rPr>
+                      <w:rFonts w:ascii="Cambria Math" w:hAnsi="Cambria Math"/>
+                      <w:i/>
+                    </w:rPr>
+                  </m:ctrlPr>
+                </m:fPr>
+                <m:num>
+                  <m:r>
+                    <w:rPr>
+                      <w:rFonts w:ascii="Cambria Math" w:hAnsi="Cambria Math"/>
+                    </w:rPr>
+                    <m:t>1</m:t>
+                  </m:r>
+                </m:num>
+                <m:den>
+                  <m:r>
+                    <w:rPr>
+                      <w:rFonts w:ascii="Cambria Math" w:hAnsi="Cambria Math"/>
+                    </w:rPr>
+                    <m:t>2</m:t>
+                  </m:r>
+                </m:den>
+              </m:f>
+            </m:e>
+          </m:phant>
           <m:d>
             <m:dPr>
               <m:begChr m:val="〈"/>
@@ -1881,8 +1926,6 @@
       <w:r>
         <w:t xml:space="preserve"> command, and the box that is drawn would only be rotated, not translated.</w:t>
       </w:r>
-      <w:bookmarkStart w:id="0" w:name="_GoBack"/>
-      <w:bookmarkEnd w:id="0"/>
     </w:p>
     <w:sectPr>
       <w:footerReference w:type="default" r:id="rId9"/>
@@ -3144,6 +3187,36 @@
       <w:color w:val="808080"/>
     </w:rPr>
   </w:style>
+  <w:style w:type="paragraph" w:styleId="BalloonText">
+    <w:name w:val="Balloon Text"/>
+    <w:basedOn w:val="Normal"/>
+    <w:link w:val="BalloonTextChar"/>
+    <w:uiPriority w:val="99"/>
+    <w:semiHidden/>
+    <w:unhideWhenUsed/>
+    <w:rsid w:val="00CD1FBC"/>
+    <w:pPr>
+      <w:spacing w:after="0" w:line="240" w:lineRule="auto"/>
+    </w:pPr>
+    <w:rPr>
+      <w:rFonts w:ascii="Times New Roman" w:hAnsi="Times New Roman" w:cs="Times New Roman"/>
+      <w:sz w:val="18"/>
+      <w:szCs w:val="18"/>
+    </w:rPr>
+  </w:style>
+  <w:style w:type="character" w:customStyle="1" w:styleId="BalloonTextChar">
+    <w:name w:val="Balloon Text Char"/>
+    <w:basedOn w:val="DefaultParagraphFont"/>
+    <w:link w:val="BalloonText"/>
+    <w:uiPriority w:val="99"/>
+    <w:semiHidden/>
+    <w:rsid w:val="00CD1FBC"/>
+    <w:rPr>
+      <w:rFonts w:ascii="Times New Roman" w:hAnsi="Times New Roman" w:cs="Times New Roman"/>
+      <w:sz w:val="18"/>
+      <w:szCs w:val="18"/>
+    </w:rPr>
+  </w:style>
 </w:styles>
 </file>
 

</xml_diff>